<commit_message>
add diagrams to the document
</commit_message>
<xml_diff>
--- a/Group 11.docx
+++ b/Group 11.docx
@@ -92,7 +92,7 @@
     <w:p>
       <w:pPr>
         <w:rPr>
-          <w:rFonts w:ascii="Helvetica Neue" w:eastAsia="宋体" w:hAnsi="Helvetica Neue" w:hint="eastAsia"/>
+          <w:rFonts w:ascii="Helvetica Neue" w:eastAsia="宋体" w:hAnsi="Helvetica Neue"/>
           <w:lang w:eastAsia="zh-CN"/>
         </w:rPr>
       </w:pPr>
@@ -156,7 +156,7 @@
     <w:p>
       <w:pPr>
         <w:rPr>
-          <w:rFonts w:ascii="Helvetica Neue" w:eastAsia="宋体" w:hAnsi="Helvetica Neue" w:hint="eastAsia"/>
+          <w:rFonts w:ascii="Helvetica Neue" w:eastAsia="宋体" w:hAnsi="Helvetica Neue"/>
           <w:lang w:eastAsia="zh-CN"/>
         </w:rPr>
       </w:pPr>
@@ -171,7 +171,7 @@
     <w:p>
       <w:pPr>
         <w:rPr>
-          <w:rFonts w:ascii="Helvetica Neue" w:eastAsia="宋体" w:hAnsi="Helvetica Neue" w:hint="eastAsia"/>
+          <w:rFonts w:ascii="Helvetica Neue" w:eastAsia="宋体" w:hAnsi="Helvetica Neue"/>
           <w:lang w:eastAsia="zh-CN"/>
         </w:rPr>
       </w:pPr>
@@ -193,7 +193,7 @@
     <w:p>
       <w:pPr>
         <w:rPr>
-          <w:rFonts w:ascii="Helvetica Neue" w:eastAsia="宋体" w:hAnsi="Helvetica Neue" w:hint="eastAsia"/>
+          <w:rFonts w:ascii="Helvetica Neue" w:eastAsia="宋体" w:hAnsi="Helvetica Neue"/>
           <w:lang w:eastAsia="zh-CN"/>
         </w:rPr>
       </w:pPr>
@@ -224,7 +224,7 @@
     <w:p>
       <w:pPr>
         <w:rPr>
-          <w:rFonts w:ascii="Helvetica Neue" w:eastAsia="宋体" w:hAnsi="Helvetica Neue" w:hint="eastAsia"/>
+          <w:rFonts w:ascii="Helvetica Neue" w:eastAsia="宋体" w:hAnsi="Helvetica Neue"/>
           <w:lang w:eastAsia="zh-CN"/>
         </w:rPr>
       </w:pPr>
@@ -246,7 +246,7 @@
     <w:p>
       <w:pPr>
         <w:rPr>
-          <w:rFonts w:ascii="Helvetica Neue" w:eastAsia="宋体" w:hAnsi="Helvetica Neue" w:hint="eastAsia"/>
+          <w:rFonts w:ascii="Helvetica Neue" w:eastAsia="宋体" w:hAnsi="Helvetica Neue"/>
           <w:lang w:eastAsia="zh-CN"/>
         </w:rPr>
       </w:pPr>
@@ -282,7 +282,7 @@
     <w:p>
       <w:pPr>
         <w:rPr>
-          <w:rFonts w:ascii="Helvetica Neue" w:eastAsia="宋体" w:hAnsi="Helvetica Neue" w:hint="eastAsia"/>
+          <w:rFonts w:ascii="Helvetica Neue" w:eastAsia="宋体" w:hAnsi="Helvetica Neue"/>
           <w:lang w:eastAsia="zh-CN"/>
         </w:rPr>
       </w:pPr>
@@ -310,7 +310,7 @@
     <w:p>
       <w:pPr>
         <w:rPr>
-          <w:rFonts w:ascii="Helvetica Neue" w:eastAsia="宋体" w:hAnsi="Helvetica Neue" w:hint="eastAsia"/>
+          <w:rFonts w:ascii="Helvetica Neue" w:eastAsia="宋体" w:hAnsi="Helvetica Neue"/>
           <w:lang w:eastAsia="zh-CN"/>
         </w:rPr>
       </w:pPr>
@@ -335,8 +335,6 @@
           <w:rFonts w:ascii="Helvetica Neue" w:hAnsi="Helvetica Neue"/>
         </w:rPr>
       </w:pPr>
-      <w:bookmarkStart w:id="0" w:name="_GoBack"/>
-      <w:bookmarkEnd w:id="0"/>
     </w:p>
     <w:p>
       <w:pPr>
@@ -682,7 +680,7 @@
           <w:numId w:val="1"/>
         </w:numPr>
         <w:rPr>
-          <w:rFonts w:ascii="Helvetica Neue" w:hAnsi="Helvetica Neue"/>
+          <w:rFonts w:ascii="Helvetica Neue" w:hAnsi="Helvetica Neue" w:hint="eastAsia"/>
         </w:rPr>
       </w:pPr>
       <w:r>
@@ -705,9 +703,325 @@
         <w:t>password hashing</w:t>
       </w:r>
     </w:p>
+    <w:p>
+      <w:pPr>
+        <w:rPr>
+          <w:rFonts w:ascii="Helvetica Neue" w:eastAsia="宋体" w:hAnsi="Helvetica Neue" w:hint="eastAsia"/>
+          <w:lang w:eastAsia="zh-CN"/>
+        </w:rPr>
+      </w:pPr>
+    </w:p>
+    <w:p>
+      <w:pPr>
+        <w:rPr>
+          <w:rFonts w:ascii="Helvetica Neue" w:hAnsi="Helvetica Neue" w:hint="eastAsia"/>
+          <w:b/>
+        </w:rPr>
+      </w:pPr>
+      <w:proofErr w:type="gramStart"/>
+      <w:r>
+        <w:rPr>
+          <w:rFonts w:ascii="Helvetica Neue" w:hAnsi="Helvetica Neue" w:hint="eastAsia"/>
+          <w:b/>
+        </w:rPr>
+        <w:t>sitemap</w:t>
+      </w:r>
+      <w:proofErr w:type="gramEnd"/>
+      <w:r>
+        <w:rPr>
+          <w:rFonts w:ascii="Helvetica Neue" w:hAnsi="Helvetica Neue" w:hint="eastAsia"/>
+          <w:b/>
+        </w:rPr>
+        <w:t xml:space="preserve"> diagram</w:t>
+      </w:r>
+    </w:p>
+    <w:p>
+      <w:pPr>
+        <w:rPr>
+          <w:rFonts w:ascii="Helvetica Neue" w:eastAsia="宋体" w:hAnsi="Helvetica Neue" w:hint="eastAsia"/>
+          <w:lang w:eastAsia="zh-CN"/>
+        </w:rPr>
+      </w:pPr>
+      <w:r>
+        <w:rPr>
+          <w:rFonts w:ascii="Helvetica Neue" w:eastAsia="宋体" w:hAnsi="Helvetica Neue"/>
+          <w:noProof/>
+          <w:lang w:eastAsia="zh-CN"/>
+        </w:rPr>
+        <w:drawing>
+          <wp:inline distT="0" distB="0" distL="0" distR="0" wp14:anchorId="242D415C" wp14:editId="7D86561A">
+            <wp:extent cx="5209862" cy="4206240"/>
+            <wp:effectExtent l="0" t="0" r="0" b="3810"/>
+            <wp:docPr id="1" name="图片 1"/>
+            <wp:cNvGraphicFramePr>
+              <a:graphicFrameLocks xmlns:a="http://schemas.openxmlformats.org/drawingml/2006/main" noChangeAspect="1"/>
+            </wp:cNvGraphicFramePr>
+            <a:graphic xmlns:a="http://schemas.openxmlformats.org/drawingml/2006/main">
+              <a:graphicData uri="http://schemas.openxmlformats.org/drawingml/2006/picture">
+                <pic:pic xmlns:pic="http://schemas.openxmlformats.org/drawingml/2006/picture">
+                  <pic:nvPicPr>
+                    <pic:cNvPr id="0" name="Picture 2"/>
+                    <pic:cNvPicPr>
+                      <a:picLocks noChangeAspect="1" noChangeArrowheads="1"/>
+                    </pic:cNvPicPr>
+                  </pic:nvPicPr>
+                  <pic:blipFill>
+                    <a:blip r:embed="rId8">
+                      <a:extLst>
+                        <a:ext uri="{28A0092B-C50C-407E-A947-70E740481C1C}">
+                          <a14:useLocalDpi xmlns:a14="http://schemas.microsoft.com/office/drawing/2010/main" val="0"/>
+                        </a:ext>
+                      </a:extLst>
+                    </a:blip>
+                    <a:srcRect/>
+                    <a:stretch>
+                      <a:fillRect/>
+                    </a:stretch>
+                  </pic:blipFill>
+                  <pic:spPr bwMode="auto">
+                    <a:xfrm>
+                      <a:off x="0" y="0"/>
+                      <a:ext cx="5210386" cy="4206663"/>
+                    </a:xfrm>
+                    <a:prstGeom prst="rect">
+                      <a:avLst/>
+                    </a:prstGeom>
+                    <a:noFill/>
+                  </pic:spPr>
+                </pic:pic>
+              </a:graphicData>
+            </a:graphic>
+          </wp:inline>
+        </w:drawing>
+      </w:r>
+    </w:p>
+    <w:p>
+      <w:pPr>
+        <w:rPr>
+          <w:rFonts w:ascii="Helvetica Neue" w:eastAsia="宋体" w:hAnsi="Helvetica Neue" w:hint="eastAsia"/>
+          <w:lang w:eastAsia="zh-CN"/>
+        </w:rPr>
+      </w:pPr>
+    </w:p>
+    <w:p>
+      <w:pPr>
+        <w:rPr>
+          <w:rFonts w:ascii="Helvetica Neue" w:eastAsia="宋体" w:hAnsi="Helvetica Neue" w:hint="eastAsia"/>
+          <w:lang w:eastAsia="zh-CN"/>
+        </w:rPr>
+      </w:pPr>
+    </w:p>
+    <w:p>
+      <w:pPr>
+        <w:rPr>
+          <w:rFonts w:ascii="Helvetica Neue" w:hAnsi="Helvetica Neue" w:hint="eastAsia"/>
+          <w:b/>
+        </w:rPr>
+      </w:pPr>
+      <w:proofErr w:type="gramStart"/>
+      <w:r>
+        <w:rPr>
+          <w:rFonts w:ascii="Helvetica Neue" w:hAnsi="Helvetica Neue" w:hint="eastAsia"/>
+          <w:b/>
+        </w:rPr>
+        <w:t>web</w:t>
+      </w:r>
+      <w:proofErr w:type="gramEnd"/>
+      <w:r>
+        <w:rPr>
+          <w:rFonts w:ascii="Helvetica Neue" w:hAnsi="Helvetica Neue" w:hint="eastAsia"/>
+          <w:b/>
+        </w:rPr>
+        <w:t xml:space="preserve"> app architecture</w:t>
+      </w:r>
+    </w:p>
+    <w:p>
+      <w:pPr>
+        <w:rPr>
+          <w:rFonts w:ascii="Helvetica Neue" w:eastAsia="宋体" w:hAnsi="Helvetica Neue" w:hint="eastAsia"/>
+          <w:lang w:eastAsia="zh-CN"/>
+        </w:rPr>
+      </w:pPr>
+      <w:r>
+        <w:rPr>
+          <w:rFonts w:ascii="Helvetica Neue" w:eastAsia="宋体" w:hAnsi="Helvetica Neue"/>
+          <w:noProof/>
+          <w:lang w:eastAsia="zh-CN"/>
+        </w:rPr>
+        <w:lastRenderedPageBreak/>
+        <w:drawing>
+          <wp:inline distT="0" distB="0" distL="0" distR="0" wp14:anchorId="2E3BDEF0" wp14:editId="68BDF77F">
+            <wp:extent cx="4328160" cy="1922531"/>
+            <wp:effectExtent l="0" t="0" r="0" b="1905"/>
+            <wp:docPr id="34" name="图片 34"/>
+            <wp:cNvGraphicFramePr>
+              <a:graphicFrameLocks xmlns:a="http://schemas.openxmlformats.org/drawingml/2006/main" noChangeAspect="1"/>
+            </wp:cNvGraphicFramePr>
+            <a:graphic xmlns:a="http://schemas.openxmlformats.org/drawingml/2006/main">
+              <a:graphicData uri="http://schemas.openxmlformats.org/drawingml/2006/picture">
+                <pic:pic xmlns:pic="http://schemas.openxmlformats.org/drawingml/2006/picture">
+                  <pic:nvPicPr>
+                    <pic:cNvPr id="0" name="Picture 3"/>
+                    <pic:cNvPicPr>
+                      <a:picLocks noChangeAspect="1" noChangeArrowheads="1"/>
+                    </pic:cNvPicPr>
+                  </pic:nvPicPr>
+                  <pic:blipFill>
+                    <a:blip r:embed="rId9">
+                      <a:extLst>
+                        <a:ext uri="{28A0092B-C50C-407E-A947-70E740481C1C}">
+                          <a14:useLocalDpi xmlns:a14="http://schemas.microsoft.com/office/drawing/2010/main" val="0"/>
+                        </a:ext>
+                      </a:extLst>
+                    </a:blip>
+                    <a:srcRect/>
+                    <a:stretch>
+                      <a:fillRect/>
+                    </a:stretch>
+                  </pic:blipFill>
+                  <pic:spPr bwMode="auto">
+                    <a:xfrm>
+                      <a:off x="0" y="0"/>
+                      <a:ext cx="4327820" cy="1922380"/>
+                    </a:xfrm>
+                    <a:prstGeom prst="rect">
+                      <a:avLst/>
+                    </a:prstGeom>
+                    <a:noFill/>
+                  </pic:spPr>
+                </pic:pic>
+              </a:graphicData>
+            </a:graphic>
+          </wp:inline>
+        </w:drawing>
+      </w:r>
+    </w:p>
+    <w:p>
+      <w:pPr>
+        <w:rPr>
+          <w:rFonts w:ascii="Helvetica Neue" w:eastAsia="宋体" w:hAnsi="Helvetica Neue" w:hint="eastAsia"/>
+          <w:lang w:eastAsia="zh-CN"/>
+        </w:rPr>
+      </w:pPr>
+    </w:p>
+    <w:p>
+      <w:pPr>
+        <w:rPr>
+          <w:rFonts w:ascii="Helvetica Neue" w:eastAsia="宋体" w:hAnsi="Helvetica Neue" w:hint="eastAsia"/>
+          <w:lang w:eastAsia="zh-CN"/>
+        </w:rPr>
+      </w:pPr>
+      <w:bookmarkStart w:id="0" w:name="_GoBack"/>
+      <w:bookmarkEnd w:id="0"/>
+    </w:p>
+    <w:p>
+      <w:pPr>
+        <w:rPr>
+          <w:rFonts w:ascii="Helvetica Neue" w:eastAsia="宋体" w:hAnsi="Helvetica Neue" w:hint="eastAsia"/>
+          <w:b/>
+          <w:lang w:eastAsia="zh-CN"/>
+        </w:rPr>
+      </w:pPr>
+      <w:proofErr w:type="gramStart"/>
+      <w:r>
+        <w:rPr>
+          <w:rFonts w:ascii="Helvetica Neue" w:hAnsi="Helvetica Neue" w:hint="eastAsia"/>
+          <w:b/>
+        </w:rPr>
+        <w:t>database</w:t>
+      </w:r>
+      <w:proofErr w:type="gramEnd"/>
+      <w:r>
+        <w:rPr>
+          <w:rFonts w:ascii="Helvetica Neue" w:hAnsi="Helvetica Neue" w:hint="eastAsia"/>
+          <w:b/>
+        </w:rPr>
+        <w:t xml:space="preserve"> diagram</w:t>
+      </w:r>
+    </w:p>
+    <w:p>
+      <w:pPr>
+        <w:rPr>
+          <w:rFonts w:ascii="Helvetica Neue" w:eastAsia="宋体" w:hAnsi="Helvetica Neue" w:hint="eastAsia"/>
+          <w:b/>
+          <w:lang w:eastAsia="zh-CN"/>
+        </w:rPr>
+      </w:pPr>
+    </w:p>
+    <w:p>
+      <w:pPr>
+        <w:rPr>
+          <w:rFonts w:ascii="Helvetica Neue" w:eastAsia="宋体" w:hAnsi="Helvetica Neue" w:hint="eastAsia"/>
+          <w:b/>
+          <w:lang w:eastAsia="zh-CN"/>
+        </w:rPr>
+      </w:pPr>
+      <w:r>
+        <w:rPr>
+          <w:rFonts w:ascii="Helvetica Neue" w:eastAsia="宋体" w:hAnsi="Helvetica Neue"/>
+          <w:b/>
+          <w:noProof/>
+          <w:lang w:eastAsia="zh-CN"/>
+        </w:rPr>
+        <w:drawing>
+          <wp:inline distT="0" distB="0" distL="0" distR="0" wp14:anchorId="7BF1D95D" wp14:editId="5CE52A13">
+            <wp:extent cx="4663440" cy="3099750"/>
+            <wp:effectExtent l="0" t="0" r="0" b="5715"/>
+            <wp:docPr id="35" name="图片 35"/>
+            <wp:cNvGraphicFramePr>
+              <a:graphicFrameLocks xmlns:a="http://schemas.openxmlformats.org/drawingml/2006/main" noChangeAspect="1"/>
+            </wp:cNvGraphicFramePr>
+            <a:graphic xmlns:a="http://schemas.openxmlformats.org/drawingml/2006/main">
+              <a:graphicData uri="http://schemas.openxmlformats.org/drawingml/2006/picture">
+                <pic:pic xmlns:pic="http://schemas.openxmlformats.org/drawingml/2006/picture">
+                  <pic:nvPicPr>
+                    <pic:cNvPr id="0" name="Picture 4"/>
+                    <pic:cNvPicPr>
+                      <a:picLocks noChangeAspect="1" noChangeArrowheads="1"/>
+                    </pic:cNvPicPr>
+                  </pic:nvPicPr>
+                  <pic:blipFill>
+                    <a:blip r:embed="rId10">
+                      <a:extLst>
+                        <a:ext uri="{28A0092B-C50C-407E-A947-70E740481C1C}">
+                          <a14:useLocalDpi xmlns:a14="http://schemas.microsoft.com/office/drawing/2010/main" val="0"/>
+                        </a:ext>
+                      </a:extLst>
+                    </a:blip>
+                    <a:srcRect/>
+                    <a:stretch>
+                      <a:fillRect/>
+                    </a:stretch>
+                  </pic:blipFill>
+                  <pic:spPr bwMode="auto">
+                    <a:xfrm>
+                      <a:off x="0" y="0"/>
+                      <a:ext cx="4663076" cy="3099508"/>
+                    </a:xfrm>
+                    <a:prstGeom prst="rect">
+                      <a:avLst/>
+                    </a:prstGeom>
+                    <a:noFill/>
+                  </pic:spPr>
+                </pic:pic>
+              </a:graphicData>
+            </a:graphic>
+          </wp:inline>
+        </w:drawing>
+      </w:r>
+    </w:p>
+    <w:p>
+      <w:pPr>
+        <w:rPr>
+          <w:rFonts w:ascii="Helvetica Neue" w:eastAsia="宋体" w:hAnsi="Helvetica Neue" w:hint="eastAsia"/>
+          <w:b/>
+          <w:lang w:eastAsia="zh-CN"/>
+        </w:rPr>
+      </w:pPr>
+    </w:p>
     <w:sectPr>
-      <w:headerReference w:type="default" r:id="rId8"/>
-      <w:footerReference w:type="default" r:id="rId9"/>
+      <w:headerReference w:type="default" r:id="rId11"/>
+      <w:footerReference w:type="default" r:id="rId12"/>
       <w:pgSz w:w="12240" w:h="15840"/>
       <w:pgMar w:top="1440" w:right="1800" w:bottom="1440" w:left="1800" w:header="720" w:footer="720" w:gutter="0"/>
       <w:cols w:space="720"/>
@@ -793,7 +1107,7 @@
         <w:sz w:val="16"/>
         <w:szCs w:val="16"/>
       </w:rPr>
-      <w:t>2</w:t>
+      <w:t>3</w:t>
     </w:r>
     <w:r>
       <w:rPr>
@@ -848,7 +1162,7 @@
         <w:sz w:val="16"/>
         <w:szCs w:val="16"/>
       </w:rPr>
-      <w:t>2</w:t>
+      <w:t>3</w:t>
     </w:r>
     <w:r>
       <w:rPr>
@@ -1427,6 +1741,31 @@
       <w:u w:val="single"/>
     </w:rPr>
   </w:style>
+  <w:style w:type="paragraph" w:styleId="a9">
+    <w:name w:val="Balloon Text"/>
+    <w:basedOn w:val="a"/>
+    <w:link w:val="Char1"/>
+    <w:uiPriority w:val="99"/>
+    <w:semiHidden/>
+    <w:unhideWhenUsed/>
+    <w:rsid w:val="000A38E9"/>
+    <w:rPr>
+      <w:sz w:val="18"/>
+      <w:szCs w:val="18"/>
+    </w:rPr>
+  </w:style>
+  <w:style w:type="character" w:customStyle="1" w:styleId="Char1">
+    <w:name w:val="批注框文本 Char"/>
+    <w:basedOn w:val="a0"/>
+    <w:link w:val="a9"/>
+    <w:uiPriority w:val="99"/>
+    <w:semiHidden/>
+    <w:rsid w:val="000A38E9"/>
+    <w:rPr>
+      <w:sz w:val="18"/>
+      <w:szCs w:val="18"/>
+    </w:rPr>
+  </w:style>
 </w:styles>
 </file>
 
@@ -1699,6 +2038,31 @@
     <w:rPr>
       <w:color w:val="0000FF" w:themeColor="hyperlink"/>
       <w:u w:val="single"/>
+    </w:rPr>
+  </w:style>
+  <w:style w:type="paragraph" w:styleId="a9">
+    <w:name w:val="Balloon Text"/>
+    <w:basedOn w:val="a"/>
+    <w:link w:val="Char1"/>
+    <w:uiPriority w:val="99"/>
+    <w:semiHidden/>
+    <w:unhideWhenUsed/>
+    <w:rsid w:val="000A38E9"/>
+    <w:rPr>
+      <w:sz w:val="18"/>
+      <w:szCs w:val="18"/>
+    </w:rPr>
+  </w:style>
+  <w:style w:type="character" w:customStyle="1" w:styleId="Char1">
+    <w:name w:val="批注框文本 Char"/>
+    <w:basedOn w:val="a0"/>
+    <w:link w:val="a9"/>
+    <w:uiPriority w:val="99"/>
+    <w:semiHidden/>
+    <w:rsid w:val="000A38E9"/>
+    <w:rPr>
+      <w:sz w:val="18"/>
+      <w:szCs w:val="18"/>
     </w:rPr>
   </w:style>
 </w:styles>

</xml_diff>